<commit_message>
pom cleaned and reports fixed
</commit_message>
<xml_diff>
--- a/evidence/word/template/template_evidencias.docx
+++ b/evidence/word/template/template_evidencias.docx
@@ -1,6 +1,6 @@
 
 <file path=word/document.xml><?xml version="1.0" encoding="utf-8"?>
-<w:document xmlns:wpc="http://schemas.microsoft.com/office/word/2010/wordprocessingCanvas" xmlns:cx="http://schemas.microsoft.com/office/drawing/2014/chartex" xmlns:cx1="http://schemas.microsoft.com/office/drawing/2015/9/8/chartex" xmlns:cx2="http://schemas.microsoft.com/office/drawing/2015/10/21/chartex" xmlns:cx3="http://schemas.microsoft.com/office/drawing/2016/5/9/chartex" xmlns:cx4="http://schemas.microsoft.com/office/drawing/2016/5/10/chartex" xmlns:cx5="http://schemas.microsoft.com/office/drawing/2016/5/11/chartex" xmlns:cx6="http://schemas.microsoft.com/office/drawing/2016/5/12/chartex" xmlns:cx7="http://schemas.microsoft.com/office/drawing/2016/5/13/chartex" xmlns:cx8="http://schemas.microsoft.com/office/drawing/2016/5/14/chartex" xmlns:mc="http://schemas.openxmlformats.org/markup-compatibility/2006" xmlns:aink="http://schemas.microsoft.com/office/drawing/2016/ink" xmlns:am3d="http://schemas.microsoft.com/office/drawing/2017/model3d" xmlns:o="urn:schemas-microsoft-com:office:office" xmlns:r="http://schemas.openxmlformats.org/officeDocument/2006/relationships" xmlns:m="http://schemas.openxmlformats.org/officeDocument/2006/math" xmlns:v="urn:schemas-microsoft-com:vml" xmlns:wp14="http://schemas.microsoft.com/office/word/2010/wordprocessingDrawing" xmlns:wp="http://schemas.openxmlformats.org/drawingml/2006/wordprocessingDrawing" xmlns:w10="urn:schemas-microsoft-com:office:word" xmlns:w="http://schemas.openxmlformats.org/wordprocessingml/2006/main" xmlns:w14="http://schemas.microsoft.com/office/word/2010/wordml" xmlns:w15="http://schemas.microsoft.com/office/word/2012/wordml" xmlns:w16cid="http://schemas.microsoft.com/office/word/2016/wordml/cid" xmlns:w16se="http://schemas.microsoft.com/office/word/2015/wordml/symex" xmlns:wpg="http://schemas.microsoft.com/office/word/2010/wordprocessingGroup" xmlns:wpi="http://schemas.microsoft.com/office/word/2010/wordprocessingInk" xmlns:wne="http://schemas.microsoft.com/office/word/2006/wordml" xmlns:wps="http://schemas.microsoft.com/office/word/2010/wordprocessingShape" mc:Ignorable="w14 w15 w16se w16cid wp14">
+<w:document xmlns:wpc="http://schemas.microsoft.com/office/word/2010/wordprocessingCanvas" xmlns:cx="http://schemas.microsoft.com/office/drawing/2014/chartex" xmlns:cx1="http://schemas.microsoft.com/office/drawing/2015/9/8/chartex" xmlns:cx2="http://schemas.microsoft.com/office/drawing/2015/10/21/chartex" xmlns:cx3="http://schemas.microsoft.com/office/drawing/2016/5/9/chartex" xmlns:cx4="http://schemas.microsoft.com/office/drawing/2016/5/10/chartex" xmlns:cx5="http://schemas.microsoft.com/office/drawing/2016/5/11/chartex" xmlns:cx6="http://schemas.microsoft.com/office/drawing/2016/5/12/chartex" xmlns:cx7="http://schemas.microsoft.com/office/drawing/2016/5/13/chartex" xmlns:cx8="http://schemas.microsoft.com/office/drawing/2016/5/14/chartex" xmlns:mc="http://schemas.openxmlformats.org/markup-compatibility/2006" xmlns:aink="http://schemas.microsoft.com/office/drawing/2016/ink" xmlns:am3d="http://schemas.microsoft.com/office/drawing/2017/model3d" xmlns:o="urn:schemas-microsoft-com:office:office" xmlns:oel="http://schemas.microsoft.com/office/2019/extlst" xmlns:r="http://schemas.openxmlformats.org/officeDocument/2006/relationships" xmlns:m="http://schemas.openxmlformats.org/officeDocument/2006/math" xmlns:v="urn:schemas-microsoft-com:vml" xmlns:wp14="http://schemas.microsoft.com/office/word/2010/wordprocessingDrawing" xmlns:wp="http://schemas.openxmlformats.org/drawingml/2006/wordprocessingDrawing" xmlns:w10="urn:schemas-microsoft-com:office:word" xmlns:w="http://schemas.openxmlformats.org/wordprocessingml/2006/main" xmlns:w14="http://schemas.microsoft.com/office/word/2010/wordml" xmlns:w15="http://schemas.microsoft.com/office/word/2012/wordml" xmlns:w16cex="http://schemas.microsoft.com/office/word/2018/wordml/cex" xmlns:w16cid="http://schemas.microsoft.com/office/word/2016/wordml/cid" xmlns:w16="http://schemas.microsoft.com/office/word/2018/wordml" xmlns:w16sdtdh="http://schemas.microsoft.com/office/word/2020/wordml/sdtdatahash" xmlns:w16se="http://schemas.microsoft.com/office/word/2015/wordml/symex" xmlns:wpg="http://schemas.microsoft.com/office/word/2010/wordprocessingGroup" xmlns:wpi="http://schemas.microsoft.com/office/word/2010/wordprocessingInk" xmlns:wne="http://schemas.microsoft.com/office/word/2006/wordml" xmlns:wps="http://schemas.microsoft.com/office/word/2010/wordprocessingShape" mc:Ignorable="w14 w15 w16se w16cid w16 w16cex w16sdtdh wp14">
   <w:body>
     <w:tbl>
       <w:tblPr>
@@ -11,19 +11,17 @@
       </w:tblPr>
       <w:tblGrid>
         <w:gridCol w:w="2548"/>
-        <w:gridCol w:w="4389"/>
-        <w:gridCol w:w="567"/>
-        <w:gridCol w:w="426"/>
-        <w:gridCol w:w="708"/>
-        <w:gridCol w:w="426"/>
-        <w:gridCol w:w="1133"/>
-        <w:gridCol w:w="718"/>
+        <w:gridCol w:w="4956"/>
+        <w:gridCol w:w="1560"/>
+        <w:gridCol w:w="321"/>
+        <w:gridCol w:w="850"/>
+        <w:gridCol w:w="680"/>
       </w:tblGrid>
       <w:tr>
         <w:tc>
           <w:tcPr>
             <w:tcW w:w="10915" w:type="dxa"/>
-            <w:gridSpan w:val="8"/>
+            <w:gridSpan w:val="6"/>
             <w:shd w:val="clear" w:color="auto" w:fill="FBD4B4" w:themeFill="accent6" w:themeFillTint="66"/>
           </w:tcPr>
           <w:p>
@@ -77,7 +75,6 @@
         <w:tc>
           <w:tcPr>
             <w:tcW w:w="4956" w:type="dxa"/>
-            <w:gridSpan w:val="2"/>
           </w:tcPr>
           <w:p>
             <w:pPr>
@@ -96,7 +93,6 @@
         <w:tc>
           <w:tcPr>
             <w:tcW w:w="1560" w:type="dxa"/>
-            <w:gridSpan w:val="3"/>
           </w:tcPr>
           <w:p>
             <w:pPr>
@@ -116,7 +112,7 @@
         <w:tc>
           <w:tcPr>
             <w:tcW w:w="1851" w:type="dxa"/>
-            <w:gridSpan w:val="2"/>
+            <w:gridSpan w:val="3"/>
           </w:tcPr>
           <w:p>
             <w:pPr>
@@ -160,7 +156,7 @@
         <w:tc>
           <w:tcPr>
             <w:tcW w:w="8367" w:type="dxa"/>
-            <w:gridSpan w:val="7"/>
+            <w:gridSpan w:val="5"/>
           </w:tcPr>
           <w:p>
             <w:pPr>
@@ -179,7 +175,27 @@
                 <w:szCs w:val="18"/>
                 <w:lang w:eastAsia="pt-BR"/>
               </w:rPr>
-              <w:t>&lt;id_nomeCT&gt;</w:t>
+              <w:t>&lt;</w:t>
+            </w:r>
+            <w:proofErr w:type="spellStart"/>
+            <w:r>
+              <w:rPr>
+                <w:rFonts w:eastAsia="Times New Roman" w:cstheme="minorHAnsi"/>
+                <w:sz w:val="18"/>
+                <w:szCs w:val="18"/>
+                <w:lang w:eastAsia="pt-BR"/>
+              </w:rPr>
+              <w:t>id_nomeCT</w:t>
+            </w:r>
+            <w:proofErr w:type="spellEnd"/>
+            <w:r>
+              <w:rPr>
+                <w:rFonts w:eastAsia="Times New Roman" w:cstheme="minorHAnsi"/>
+                <w:sz w:val="18"/>
+                <w:szCs w:val="18"/>
+                <w:lang w:eastAsia="pt-BR"/>
+              </w:rPr>
+              <w:t>&gt;</w:t>
             </w:r>
           </w:p>
         </w:tc>
@@ -196,19 +212,28 @@
                 <w:sz w:val="20"/>
               </w:rPr>
             </w:pPr>
+            <w:proofErr w:type="spellStart"/>
             <w:r>
               <w:rPr>
                 <w:b/>
                 <w:sz w:val="20"/>
               </w:rPr>
-              <w:t>Objetivo:</w:t>
+              <w:t>Tags</w:t>
+            </w:r>
+            <w:proofErr w:type="spellEnd"/>
+            <w:r>
+              <w:rPr>
+                <w:b/>
+                <w:sz w:val="20"/>
+              </w:rPr>
+              <w:t>:</w:t>
             </w:r>
           </w:p>
         </w:tc>
         <w:tc>
           <w:tcPr>
             <w:tcW w:w="8367" w:type="dxa"/>
-            <w:gridSpan w:val="7"/>
+            <w:gridSpan w:val="5"/>
           </w:tcPr>
           <w:p>
             <w:pPr>
@@ -227,7 +252,27 @@
                 <w:szCs w:val="18"/>
                 <w:lang w:eastAsia="pt-BR"/>
               </w:rPr>
-              <w:t>&lt;objetivo&gt;</w:t>
+              <w:t>&lt;</w:t>
+            </w:r>
+            <w:proofErr w:type="spellStart"/>
+            <w:r>
+              <w:rPr>
+                <w:rFonts w:eastAsia="Times New Roman" w:cstheme="minorHAnsi"/>
+                <w:sz w:val="18"/>
+                <w:szCs w:val="18"/>
+                <w:lang w:eastAsia="pt-BR"/>
+              </w:rPr>
+              <w:t>tags</w:t>
+            </w:r>
+            <w:proofErr w:type="spellEnd"/>
+            <w:r>
+              <w:rPr>
+                <w:rFonts w:eastAsia="Times New Roman" w:cstheme="minorHAnsi"/>
+                <w:sz w:val="18"/>
+                <w:szCs w:val="18"/>
+                <w:lang w:eastAsia="pt-BR"/>
+              </w:rPr>
+              <w:t>&gt;</w:t>
             </w:r>
           </w:p>
         </w:tc>
@@ -249,14 +294,14 @@
                 <w:b/>
                 <w:sz w:val="20"/>
               </w:rPr>
-              <w:t>Resultado Esperado:</w:t>
+              <w:t>Resultado Obtido:</w:t>
             </w:r>
           </w:p>
         </w:tc>
         <w:tc>
           <w:tcPr>
             <w:tcW w:w="8367" w:type="dxa"/>
-            <w:gridSpan w:val="7"/>
+            <w:gridSpan w:val="5"/>
           </w:tcPr>
           <w:p>
             <w:pPr>
@@ -268,7 +313,7 @@
               <w:rPr>
                 <w:sz w:val="18"/>
               </w:rPr>
-              <w:t>&lt;resultado_esperado&gt;</w:t>
+              <w:t>&lt;resultado_obtido&gt;</w:t>
             </w:r>
           </w:p>
         </w:tc>
@@ -290,14 +335,14 @@
                 <w:b/>
                 <w:sz w:val="20"/>
               </w:rPr>
-              <w:t>Resultado Obtido:</w:t>
+              <w:t>Executor:</w:t>
             </w:r>
           </w:p>
         </w:tc>
         <w:tc>
           <w:tcPr>
-            <w:tcW w:w="8367" w:type="dxa"/>
-            <w:gridSpan w:val="7"/>
+            <w:tcW w:w="6837" w:type="dxa"/>
+            <w:gridSpan w:val="3"/>
           </w:tcPr>
           <w:p>
             <w:pPr>
@@ -309,35 +354,13 @@
               <w:rPr>
                 <w:sz w:val="18"/>
               </w:rPr>
-              <w:t>&lt;resultado_obtido&gt;</w:t>
-            </w:r>
-          </w:p>
-        </w:tc>
-      </w:tr>
-      <w:tr>
-        <w:tc>
-          <w:tcPr>
-            <w:tcW w:w="2548" w:type="dxa"/>
-          </w:tcPr>
-          <w:p>
-            <w:pPr>
-              <w:rPr>
-                <w:b/>
-                <w:sz w:val="20"/>
-              </w:rPr>
-            </w:pPr>
-            <w:r>
-              <w:rPr>
-                <w:b/>
-                <w:sz w:val="20"/>
-              </w:rPr>
-              <w:t>Executor:</w:t>
+              <w:t>&lt;executor&gt;</w:t>
             </w:r>
           </w:p>
         </w:tc>
         <w:tc>
           <w:tcPr>
-            <w:tcW w:w="4389" w:type="dxa"/>
+            <w:tcW w:w="850" w:type="dxa"/>
           </w:tcPr>
           <w:p>
             <w:pPr>
@@ -349,14 +372,13 @@
               <w:rPr>
                 <w:sz w:val="18"/>
               </w:rPr>
-              <w:t>&lt;executor&gt;</w:t>
+              <w:t>Sprint:</w:t>
             </w:r>
           </w:p>
         </w:tc>
         <w:tc>
           <w:tcPr>
-            <w:tcW w:w="993" w:type="dxa"/>
-            <w:gridSpan w:val="2"/>
+            <w:tcW w:w="680" w:type="dxa"/>
           </w:tcPr>
           <w:p>
             <w:pPr>
@@ -366,65 +388,22 @@
             </w:pPr>
             <w:r>
               <w:rPr>
-                <w:b/>
-                <w:sz w:val="20"/>
-              </w:rPr>
-              <w:t>Sprint:</w:t>
-            </w:r>
-          </w:p>
-        </w:tc>
-        <w:tc>
-          <w:tcPr>
-            <w:tcW w:w="708" w:type="dxa"/>
-          </w:tcPr>
-          <w:p>
-            <w:pPr>
-              <w:rPr>
                 <w:sz w:val="18"/>
               </w:rPr>
-            </w:pPr>
+              <w:t>&lt;</w:t>
+            </w:r>
+            <w:proofErr w:type="spellStart"/>
             <w:r>
               <w:rPr>
                 <w:sz w:val="18"/>
               </w:rPr>
-              <w:t xml:space="preserve">   &lt;sp&gt;</w:t>
-            </w:r>
-          </w:p>
-        </w:tc>
-        <w:tc>
-          <w:tcPr>
-            <w:tcW w:w="1559" w:type="dxa"/>
-            <w:gridSpan w:val="2"/>
-          </w:tcPr>
-          <w:p>
-            <w:pPr>
+              <w:t>sp</w:t>
+            </w:r>
+            <w:proofErr w:type="spellEnd"/>
+            <w:r>
               <w:rPr>
                 <w:sz w:val="18"/>
               </w:rPr>
-            </w:pPr>
-            <w:r>
-              <w:rPr>
-                <w:b/>
-                <w:sz w:val="20"/>
-              </w:rPr>
-              <w:t>Ciclo do Teste:</w:t>
-            </w:r>
-          </w:p>
-        </w:tc>
-        <w:tc>
-          <w:tcPr>
-            <w:tcW w:w="718" w:type="dxa"/>
-          </w:tcPr>
-          <w:p>
-            <w:r>
-              <w:t>&lt;</w:t>
-            </w:r>
-            <w:proofErr w:type="spellStart"/>
-            <w:r>
-              <w:t>cdt</w:t>
-            </w:r>
-            <w:proofErr w:type="spellEnd"/>
-            <w:r>
               <w:t>&gt;</w:t>
             </w:r>
           </w:p>
@@ -432,10 +411,7 @@
       </w:tr>
     </w:tbl>
     <w:p/>
-    <w:p>
-      <w:bookmarkStart w:id="0" w:name="_GoBack"/>
-      <w:bookmarkEnd w:id="0"/>
-    </w:p>
+    <w:p/>
     <w:p/>
     <w:p/>
     <w:p/>
@@ -462,7 +438,7 @@
 </file>
 
 <file path=word/endnotes.xml><?xml version="1.0" encoding="utf-8"?>
-<w:endnotes xmlns:wpc="http://schemas.microsoft.com/office/word/2010/wordprocessingCanvas" xmlns:cx="http://schemas.microsoft.com/office/drawing/2014/chartex" xmlns:cx1="http://schemas.microsoft.com/office/drawing/2015/9/8/chartex" xmlns:cx2="http://schemas.microsoft.com/office/drawing/2015/10/21/chartex" xmlns:cx3="http://schemas.microsoft.com/office/drawing/2016/5/9/chartex" xmlns:cx4="http://schemas.microsoft.com/office/drawing/2016/5/10/chartex" xmlns:cx5="http://schemas.microsoft.com/office/drawing/2016/5/11/chartex" xmlns:cx6="http://schemas.microsoft.com/office/drawing/2016/5/12/chartex" xmlns:cx7="http://schemas.microsoft.com/office/drawing/2016/5/13/chartex" xmlns:cx8="http://schemas.microsoft.com/office/drawing/2016/5/14/chartex" xmlns:mc="http://schemas.openxmlformats.org/markup-compatibility/2006" xmlns:aink="http://schemas.microsoft.com/office/drawing/2016/ink" xmlns:am3d="http://schemas.microsoft.com/office/drawing/2017/model3d" xmlns:o="urn:schemas-microsoft-com:office:office" xmlns:r="http://schemas.openxmlformats.org/officeDocument/2006/relationships" xmlns:m="http://schemas.openxmlformats.org/officeDocument/2006/math" xmlns:v="urn:schemas-microsoft-com:vml" xmlns:wp14="http://schemas.microsoft.com/office/word/2010/wordprocessingDrawing" xmlns:wp="http://schemas.openxmlformats.org/drawingml/2006/wordprocessingDrawing" xmlns:w10="urn:schemas-microsoft-com:office:word" xmlns:w="http://schemas.openxmlformats.org/wordprocessingml/2006/main" xmlns:w14="http://schemas.microsoft.com/office/word/2010/wordml" xmlns:w15="http://schemas.microsoft.com/office/word/2012/wordml" xmlns:w16cid="http://schemas.microsoft.com/office/word/2016/wordml/cid" xmlns:w16se="http://schemas.microsoft.com/office/word/2015/wordml/symex" xmlns:wpg="http://schemas.microsoft.com/office/word/2010/wordprocessingGroup" xmlns:wpi="http://schemas.microsoft.com/office/word/2010/wordprocessingInk" xmlns:wne="http://schemas.microsoft.com/office/word/2006/wordml" xmlns:wps="http://schemas.microsoft.com/office/word/2010/wordprocessingShape" mc:Ignorable="w14 w15 w16se w16cid wp14">
+<w:endnotes xmlns:wpc="http://schemas.microsoft.com/office/word/2010/wordprocessingCanvas" xmlns:cx="http://schemas.microsoft.com/office/drawing/2014/chartex" xmlns:cx1="http://schemas.microsoft.com/office/drawing/2015/9/8/chartex" xmlns:cx2="http://schemas.microsoft.com/office/drawing/2015/10/21/chartex" xmlns:cx3="http://schemas.microsoft.com/office/drawing/2016/5/9/chartex" xmlns:cx4="http://schemas.microsoft.com/office/drawing/2016/5/10/chartex" xmlns:cx5="http://schemas.microsoft.com/office/drawing/2016/5/11/chartex" xmlns:cx6="http://schemas.microsoft.com/office/drawing/2016/5/12/chartex" xmlns:cx7="http://schemas.microsoft.com/office/drawing/2016/5/13/chartex" xmlns:cx8="http://schemas.microsoft.com/office/drawing/2016/5/14/chartex" xmlns:mc="http://schemas.openxmlformats.org/markup-compatibility/2006" xmlns:aink="http://schemas.microsoft.com/office/drawing/2016/ink" xmlns:am3d="http://schemas.microsoft.com/office/drawing/2017/model3d" xmlns:o="urn:schemas-microsoft-com:office:office" xmlns:oel="http://schemas.microsoft.com/office/2019/extlst" xmlns:r="http://schemas.openxmlformats.org/officeDocument/2006/relationships" xmlns:m="http://schemas.openxmlformats.org/officeDocument/2006/math" xmlns:v="urn:schemas-microsoft-com:vml" xmlns:wp14="http://schemas.microsoft.com/office/word/2010/wordprocessingDrawing" xmlns:wp="http://schemas.openxmlformats.org/drawingml/2006/wordprocessingDrawing" xmlns:w10="urn:schemas-microsoft-com:office:word" xmlns:w="http://schemas.openxmlformats.org/wordprocessingml/2006/main" xmlns:w14="http://schemas.microsoft.com/office/word/2010/wordml" xmlns:w15="http://schemas.microsoft.com/office/word/2012/wordml" xmlns:w16cex="http://schemas.microsoft.com/office/word/2018/wordml/cex" xmlns:w16cid="http://schemas.microsoft.com/office/word/2016/wordml/cid" xmlns:w16="http://schemas.microsoft.com/office/word/2018/wordml" xmlns:w16sdtdh="http://schemas.microsoft.com/office/word/2020/wordml/sdtdatahash" xmlns:w16se="http://schemas.microsoft.com/office/word/2015/wordml/symex" xmlns:wpg="http://schemas.microsoft.com/office/word/2010/wordprocessingGroup" xmlns:wpi="http://schemas.microsoft.com/office/word/2010/wordprocessingInk" xmlns:wne="http://schemas.microsoft.com/office/word/2006/wordml" xmlns:wps="http://schemas.microsoft.com/office/word/2010/wordprocessingShape" mc:Ignorable="w14 w15 w16se w16cid w16 w16cex w16sdtdh wp14">
   <w:endnote w:type="separator" w:id="-1">
     <w:p>
       <w:pPr>
@@ -487,7 +463,7 @@
 </file>
 
 <file path=word/footer1.xml><?xml version="1.0" encoding="utf-8"?>
-<w:ftr xmlns:wpc="http://schemas.microsoft.com/office/word/2010/wordprocessingCanvas" xmlns:cx="http://schemas.microsoft.com/office/drawing/2014/chartex" xmlns:cx1="http://schemas.microsoft.com/office/drawing/2015/9/8/chartex" xmlns:cx2="http://schemas.microsoft.com/office/drawing/2015/10/21/chartex" xmlns:cx3="http://schemas.microsoft.com/office/drawing/2016/5/9/chartex" xmlns:cx4="http://schemas.microsoft.com/office/drawing/2016/5/10/chartex" xmlns:cx5="http://schemas.microsoft.com/office/drawing/2016/5/11/chartex" xmlns:cx6="http://schemas.microsoft.com/office/drawing/2016/5/12/chartex" xmlns:cx7="http://schemas.microsoft.com/office/drawing/2016/5/13/chartex" xmlns:cx8="http://schemas.microsoft.com/office/drawing/2016/5/14/chartex" xmlns:mc="http://schemas.openxmlformats.org/markup-compatibility/2006" xmlns:aink="http://schemas.microsoft.com/office/drawing/2016/ink" xmlns:am3d="http://schemas.microsoft.com/office/drawing/2017/model3d" xmlns:o="urn:schemas-microsoft-com:office:office" xmlns:r="http://schemas.openxmlformats.org/officeDocument/2006/relationships" xmlns:m="http://schemas.openxmlformats.org/officeDocument/2006/math" xmlns:v="urn:schemas-microsoft-com:vml" xmlns:wp14="http://schemas.microsoft.com/office/word/2010/wordprocessingDrawing" xmlns:wp="http://schemas.openxmlformats.org/drawingml/2006/wordprocessingDrawing" xmlns:w10="urn:schemas-microsoft-com:office:word" xmlns:w="http://schemas.openxmlformats.org/wordprocessingml/2006/main" xmlns:w14="http://schemas.microsoft.com/office/word/2010/wordml" xmlns:w15="http://schemas.microsoft.com/office/word/2012/wordml" xmlns:w16cid="http://schemas.microsoft.com/office/word/2016/wordml/cid" xmlns:w16se="http://schemas.microsoft.com/office/word/2015/wordml/symex" xmlns:wpg="http://schemas.microsoft.com/office/word/2010/wordprocessingGroup" xmlns:wpi="http://schemas.microsoft.com/office/word/2010/wordprocessingInk" xmlns:wne="http://schemas.microsoft.com/office/word/2006/wordml" xmlns:wps="http://schemas.microsoft.com/office/word/2010/wordprocessingShape" mc:Ignorable="w14 w15 w16se w16cid wp14">
+<w:ftr xmlns:wpc="http://schemas.microsoft.com/office/word/2010/wordprocessingCanvas" xmlns:cx="http://schemas.microsoft.com/office/drawing/2014/chartex" xmlns:cx1="http://schemas.microsoft.com/office/drawing/2015/9/8/chartex" xmlns:cx2="http://schemas.microsoft.com/office/drawing/2015/10/21/chartex" xmlns:cx3="http://schemas.microsoft.com/office/drawing/2016/5/9/chartex" xmlns:cx4="http://schemas.microsoft.com/office/drawing/2016/5/10/chartex" xmlns:cx5="http://schemas.microsoft.com/office/drawing/2016/5/11/chartex" xmlns:cx6="http://schemas.microsoft.com/office/drawing/2016/5/12/chartex" xmlns:cx7="http://schemas.microsoft.com/office/drawing/2016/5/13/chartex" xmlns:cx8="http://schemas.microsoft.com/office/drawing/2016/5/14/chartex" xmlns:mc="http://schemas.openxmlformats.org/markup-compatibility/2006" xmlns:aink="http://schemas.microsoft.com/office/drawing/2016/ink" xmlns:am3d="http://schemas.microsoft.com/office/drawing/2017/model3d" xmlns:o="urn:schemas-microsoft-com:office:office" xmlns:oel="http://schemas.microsoft.com/office/2019/extlst" xmlns:r="http://schemas.openxmlformats.org/officeDocument/2006/relationships" xmlns:m="http://schemas.openxmlformats.org/officeDocument/2006/math" xmlns:v="urn:schemas-microsoft-com:vml" xmlns:wp14="http://schemas.microsoft.com/office/word/2010/wordprocessingDrawing" xmlns:wp="http://schemas.openxmlformats.org/drawingml/2006/wordprocessingDrawing" xmlns:w10="urn:schemas-microsoft-com:office:word" xmlns:w="http://schemas.openxmlformats.org/wordprocessingml/2006/main" xmlns:w14="http://schemas.microsoft.com/office/word/2010/wordml" xmlns:w15="http://schemas.microsoft.com/office/word/2012/wordml" xmlns:w16cex="http://schemas.microsoft.com/office/word/2018/wordml/cex" xmlns:w16cid="http://schemas.microsoft.com/office/word/2016/wordml/cid" xmlns:w16="http://schemas.microsoft.com/office/word/2018/wordml" xmlns:w16sdtdh="http://schemas.microsoft.com/office/word/2020/wordml/sdtdatahash" xmlns:w16se="http://schemas.microsoft.com/office/word/2015/wordml/symex" xmlns:wpg="http://schemas.microsoft.com/office/word/2010/wordprocessingGroup" xmlns:wpi="http://schemas.microsoft.com/office/word/2010/wordprocessingInk" xmlns:wne="http://schemas.microsoft.com/office/word/2006/wordml" xmlns:wps="http://schemas.microsoft.com/office/word/2010/wordprocessingShape" mc:Ignorable="w14 w15 w16se w16cid w16 w16cex w16sdtdh wp14">
   <w:p>
     <w:pPr>
       <w:pStyle w:val="Rodap"/>
@@ -512,7 +488,7 @@
 </file>
 
 <file path=word/footnotes.xml><?xml version="1.0" encoding="utf-8"?>
-<w:footnotes xmlns:wpc="http://schemas.microsoft.com/office/word/2010/wordprocessingCanvas" xmlns:cx="http://schemas.microsoft.com/office/drawing/2014/chartex" xmlns:cx1="http://schemas.microsoft.com/office/drawing/2015/9/8/chartex" xmlns:cx2="http://schemas.microsoft.com/office/drawing/2015/10/21/chartex" xmlns:cx3="http://schemas.microsoft.com/office/drawing/2016/5/9/chartex" xmlns:cx4="http://schemas.microsoft.com/office/drawing/2016/5/10/chartex" xmlns:cx5="http://schemas.microsoft.com/office/drawing/2016/5/11/chartex" xmlns:cx6="http://schemas.microsoft.com/office/drawing/2016/5/12/chartex" xmlns:cx7="http://schemas.microsoft.com/office/drawing/2016/5/13/chartex" xmlns:cx8="http://schemas.microsoft.com/office/drawing/2016/5/14/chartex" xmlns:mc="http://schemas.openxmlformats.org/markup-compatibility/2006" xmlns:aink="http://schemas.microsoft.com/office/drawing/2016/ink" xmlns:am3d="http://schemas.microsoft.com/office/drawing/2017/model3d" xmlns:o="urn:schemas-microsoft-com:office:office" xmlns:r="http://schemas.openxmlformats.org/officeDocument/2006/relationships" xmlns:m="http://schemas.openxmlformats.org/officeDocument/2006/math" xmlns:v="urn:schemas-microsoft-com:vml" xmlns:wp14="http://schemas.microsoft.com/office/word/2010/wordprocessingDrawing" xmlns:wp="http://schemas.openxmlformats.org/drawingml/2006/wordprocessingDrawing" xmlns:w10="urn:schemas-microsoft-com:office:word" xmlns:w="http://schemas.openxmlformats.org/wordprocessingml/2006/main" xmlns:w14="http://schemas.microsoft.com/office/word/2010/wordml" xmlns:w15="http://schemas.microsoft.com/office/word/2012/wordml" xmlns:w16cid="http://schemas.microsoft.com/office/word/2016/wordml/cid" xmlns:w16se="http://schemas.microsoft.com/office/word/2015/wordml/symex" xmlns:wpg="http://schemas.microsoft.com/office/word/2010/wordprocessingGroup" xmlns:wpi="http://schemas.microsoft.com/office/word/2010/wordprocessingInk" xmlns:wne="http://schemas.microsoft.com/office/word/2006/wordml" xmlns:wps="http://schemas.microsoft.com/office/word/2010/wordprocessingShape" mc:Ignorable="w14 w15 w16se w16cid wp14">
+<w:footnotes xmlns:wpc="http://schemas.microsoft.com/office/word/2010/wordprocessingCanvas" xmlns:cx="http://schemas.microsoft.com/office/drawing/2014/chartex" xmlns:cx1="http://schemas.microsoft.com/office/drawing/2015/9/8/chartex" xmlns:cx2="http://schemas.microsoft.com/office/drawing/2015/10/21/chartex" xmlns:cx3="http://schemas.microsoft.com/office/drawing/2016/5/9/chartex" xmlns:cx4="http://schemas.microsoft.com/office/drawing/2016/5/10/chartex" xmlns:cx5="http://schemas.microsoft.com/office/drawing/2016/5/11/chartex" xmlns:cx6="http://schemas.microsoft.com/office/drawing/2016/5/12/chartex" xmlns:cx7="http://schemas.microsoft.com/office/drawing/2016/5/13/chartex" xmlns:cx8="http://schemas.microsoft.com/office/drawing/2016/5/14/chartex" xmlns:mc="http://schemas.openxmlformats.org/markup-compatibility/2006" xmlns:aink="http://schemas.microsoft.com/office/drawing/2016/ink" xmlns:am3d="http://schemas.microsoft.com/office/drawing/2017/model3d" xmlns:o="urn:schemas-microsoft-com:office:office" xmlns:oel="http://schemas.microsoft.com/office/2019/extlst" xmlns:r="http://schemas.openxmlformats.org/officeDocument/2006/relationships" xmlns:m="http://schemas.openxmlformats.org/officeDocument/2006/math" xmlns:v="urn:schemas-microsoft-com:vml" xmlns:wp14="http://schemas.microsoft.com/office/word/2010/wordprocessingDrawing" xmlns:wp="http://schemas.openxmlformats.org/drawingml/2006/wordprocessingDrawing" xmlns:w10="urn:schemas-microsoft-com:office:word" xmlns:w="http://schemas.openxmlformats.org/wordprocessingml/2006/main" xmlns:w14="http://schemas.microsoft.com/office/word/2010/wordml" xmlns:w15="http://schemas.microsoft.com/office/word/2012/wordml" xmlns:w16cex="http://schemas.microsoft.com/office/word/2018/wordml/cex" xmlns:w16cid="http://schemas.microsoft.com/office/word/2016/wordml/cid" xmlns:w16="http://schemas.microsoft.com/office/word/2018/wordml" xmlns:w16sdtdh="http://schemas.microsoft.com/office/word/2020/wordml/sdtdatahash" xmlns:w16se="http://schemas.microsoft.com/office/word/2015/wordml/symex" xmlns:wpg="http://schemas.microsoft.com/office/word/2010/wordprocessingGroup" xmlns:wpi="http://schemas.microsoft.com/office/word/2010/wordprocessingInk" xmlns:wne="http://schemas.microsoft.com/office/word/2006/wordml" xmlns:wps="http://schemas.microsoft.com/office/word/2010/wordprocessingShape" mc:Ignorable="w14 w15 w16se w16cid w16 w16cex w16sdtdh wp14">
   <w:footnote w:type="separator" w:id="-1">
     <w:p>
       <w:pPr>
@@ -537,7 +513,7 @@
 </file>
 
 <file path=word/header1.xml><?xml version="1.0" encoding="utf-8"?>
-<w:hdr xmlns:wpc="http://schemas.microsoft.com/office/word/2010/wordprocessingCanvas" xmlns:cx="http://schemas.microsoft.com/office/drawing/2014/chartex" xmlns:cx1="http://schemas.microsoft.com/office/drawing/2015/9/8/chartex" xmlns:cx2="http://schemas.microsoft.com/office/drawing/2015/10/21/chartex" xmlns:cx3="http://schemas.microsoft.com/office/drawing/2016/5/9/chartex" xmlns:cx4="http://schemas.microsoft.com/office/drawing/2016/5/10/chartex" xmlns:cx5="http://schemas.microsoft.com/office/drawing/2016/5/11/chartex" xmlns:cx6="http://schemas.microsoft.com/office/drawing/2016/5/12/chartex" xmlns:cx7="http://schemas.microsoft.com/office/drawing/2016/5/13/chartex" xmlns:cx8="http://schemas.microsoft.com/office/drawing/2016/5/14/chartex" xmlns:mc="http://schemas.openxmlformats.org/markup-compatibility/2006" xmlns:aink="http://schemas.microsoft.com/office/drawing/2016/ink" xmlns:am3d="http://schemas.microsoft.com/office/drawing/2017/model3d" xmlns:o="urn:schemas-microsoft-com:office:office" xmlns:r="http://schemas.openxmlformats.org/officeDocument/2006/relationships" xmlns:m="http://schemas.openxmlformats.org/officeDocument/2006/math" xmlns:v="urn:schemas-microsoft-com:vml" xmlns:wp14="http://schemas.microsoft.com/office/word/2010/wordprocessingDrawing" xmlns:wp="http://schemas.openxmlformats.org/drawingml/2006/wordprocessingDrawing" xmlns:w10="urn:schemas-microsoft-com:office:word" xmlns:w="http://schemas.openxmlformats.org/wordprocessingml/2006/main" xmlns:w14="http://schemas.microsoft.com/office/word/2010/wordml" xmlns:w15="http://schemas.microsoft.com/office/word/2012/wordml" xmlns:w16cid="http://schemas.microsoft.com/office/word/2016/wordml/cid" xmlns:w16se="http://schemas.microsoft.com/office/word/2015/wordml/symex" xmlns:wpg="http://schemas.microsoft.com/office/word/2010/wordprocessingGroup" xmlns:wpi="http://schemas.microsoft.com/office/word/2010/wordprocessingInk" xmlns:wne="http://schemas.microsoft.com/office/word/2006/wordml" xmlns:wps="http://schemas.microsoft.com/office/word/2010/wordprocessingShape" mc:Ignorable="w14 w15 w16se w16cid wp14">
+<w:hdr xmlns:wpc="http://schemas.microsoft.com/office/word/2010/wordprocessingCanvas" xmlns:cx="http://schemas.microsoft.com/office/drawing/2014/chartex" xmlns:cx1="http://schemas.microsoft.com/office/drawing/2015/9/8/chartex" xmlns:cx2="http://schemas.microsoft.com/office/drawing/2015/10/21/chartex" xmlns:cx3="http://schemas.microsoft.com/office/drawing/2016/5/9/chartex" xmlns:cx4="http://schemas.microsoft.com/office/drawing/2016/5/10/chartex" xmlns:cx5="http://schemas.microsoft.com/office/drawing/2016/5/11/chartex" xmlns:cx6="http://schemas.microsoft.com/office/drawing/2016/5/12/chartex" xmlns:cx7="http://schemas.microsoft.com/office/drawing/2016/5/13/chartex" xmlns:cx8="http://schemas.microsoft.com/office/drawing/2016/5/14/chartex" xmlns:mc="http://schemas.openxmlformats.org/markup-compatibility/2006" xmlns:aink="http://schemas.microsoft.com/office/drawing/2016/ink" xmlns:am3d="http://schemas.microsoft.com/office/drawing/2017/model3d" xmlns:o="urn:schemas-microsoft-com:office:office" xmlns:oel="http://schemas.microsoft.com/office/2019/extlst" xmlns:r="http://schemas.openxmlformats.org/officeDocument/2006/relationships" xmlns:m="http://schemas.openxmlformats.org/officeDocument/2006/math" xmlns:v="urn:schemas-microsoft-com:vml" xmlns:wp14="http://schemas.microsoft.com/office/word/2010/wordprocessingDrawing" xmlns:wp="http://schemas.openxmlformats.org/drawingml/2006/wordprocessingDrawing" xmlns:w10="urn:schemas-microsoft-com:office:word" xmlns:w="http://schemas.openxmlformats.org/wordprocessingml/2006/main" xmlns:w14="http://schemas.microsoft.com/office/word/2010/wordml" xmlns:w15="http://schemas.microsoft.com/office/word/2012/wordml" xmlns:w16cex="http://schemas.microsoft.com/office/word/2018/wordml/cex" xmlns:w16cid="http://schemas.microsoft.com/office/word/2016/wordml/cid" xmlns:w16="http://schemas.microsoft.com/office/word/2018/wordml" xmlns:w16sdtdh="http://schemas.microsoft.com/office/word/2020/wordml/sdtdatahash" xmlns:w16se="http://schemas.microsoft.com/office/word/2015/wordml/symex" xmlns:wpg="http://schemas.microsoft.com/office/word/2010/wordprocessingGroup" xmlns:wpi="http://schemas.microsoft.com/office/word/2010/wordprocessingInk" xmlns:wne="http://schemas.microsoft.com/office/word/2006/wordml" xmlns:wps="http://schemas.microsoft.com/office/word/2010/wordprocessingShape" mc:Ignorable="w14 w15 w16se w16cid w16 w16cex w16sdtdh wp14">
   <w:p>
     <w:pPr>
       <w:spacing w:after="0" w:line="240" w:lineRule="auto"/>
@@ -584,7 +560,7 @@
         <w:lang w:eastAsia="pt-BR"/>
       </w:rPr>
       <w:drawing>
-        <wp:inline distT="0" distB="0" distL="0" distR="0">
+        <wp:inline distT="0" distB="0" distL="0" distR="0" wp14:anchorId="4233FD66" wp14:editId="5F8D0D77">
           <wp:extent cx="635000" cy="706548"/>
           <wp:effectExtent l="0" t="0" r="0" b="5080"/>
           <wp:docPr id="4" name="Imagem 4" descr="Resultado de imagem para icon qa"/>
@@ -651,7 +627,7 @@
 </file>
 
 <file path=word/numbering.xml><?xml version="1.0" encoding="utf-8"?>
-<w:numbering xmlns:wpc="http://schemas.microsoft.com/office/word/2010/wordprocessingCanvas" xmlns:cx="http://schemas.microsoft.com/office/drawing/2014/chartex" xmlns:cx1="http://schemas.microsoft.com/office/drawing/2015/9/8/chartex" xmlns:cx2="http://schemas.microsoft.com/office/drawing/2015/10/21/chartex" xmlns:cx3="http://schemas.microsoft.com/office/drawing/2016/5/9/chartex" xmlns:cx4="http://schemas.microsoft.com/office/drawing/2016/5/10/chartex" xmlns:cx5="http://schemas.microsoft.com/office/drawing/2016/5/11/chartex" xmlns:cx6="http://schemas.microsoft.com/office/drawing/2016/5/12/chartex" xmlns:cx7="http://schemas.microsoft.com/office/drawing/2016/5/13/chartex" xmlns:cx8="http://schemas.microsoft.com/office/drawing/2016/5/14/chartex" xmlns:mc="http://schemas.openxmlformats.org/markup-compatibility/2006" xmlns:aink="http://schemas.microsoft.com/office/drawing/2016/ink" xmlns:am3d="http://schemas.microsoft.com/office/drawing/2017/model3d" xmlns:o="urn:schemas-microsoft-com:office:office" xmlns:r="http://schemas.openxmlformats.org/officeDocument/2006/relationships" xmlns:m="http://schemas.openxmlformats.org/officeDocument/2006/math" xmlns:v="urn:schemas-microsoft-com:vml" xmlns:wp14="http://schemas.microsoft.com/office/word/2010/wordprocessingDrawing" xmlns:wp="http://schemas.openxmlformats.org/drawingml/2006/wordprocessingDrawing" xmlns:w10="urn:schemas-microsoft-com:office:word" xmlns:w="http://schemas.openxmlformats.org/wordprocessingml/2006/main" xmlns:w14="http://schemas.microsoft.com/office/word/2010/wordml" xmlns:w15="http://schemas.microsoft.com/office/word/2012/wordml" xmlns:w16cid="http://schemas.microsoft.com/office/word/2016/wordml/cid" xmlns:w16se="http://schemas.microsoft.com/office/word/2015/wordml/symex" xmlns:wpg="http://schemas.microsoft.com/office/word/2010/wordprocessingGroup" xmlns:wpi="http://schemas.microsoft.com/office/word/2010/wordprocessingInk" xmlns:wne="http://schemas.microsoft.com/office/word/2006/wordml" xmlns:wps="http://schemas.microsoft.com/office/word/2010/wordprocessingShape" mc:Ignorable="w14 w15 w16se w16cid wp14">
+<w:numbering xmlns:wpc="http://schemas.microsoft.com/office/word/2010/wordprocessingCanvas" xmlns:cx="http://schemas.microsoft.com/office/drawing/2014/chartex" xmlns:cx1="http://schemas.microsoft.com/office/drawing/2015/9/8/chartex" xmlns:cx2="http://schemas.microsoft.com/office/drawing/2015/10/21/chartex" xmlns:cx3="http://schemas.microsoft.com/office/drawing/2016/5/9/chartex" xmlns:cx4="http://schemas.microsoft.com/office/drawing/2016/5/10/chartex" xmlns:cx5="http://schemas.microsoft.com/office/drawing/2016/5/11/chartex" xmlns:cx6="http://schemas.microsoft.com/office/drawing/2016/5/12/chartex" xmlns:cx7="http://schemas.microsoft.com/office/drawing/2016/5/13/chartex" xmlns:cx8="http://schemas.microsoft.com/office/drawing/2016/5/14/chartex" xmlns:mc="http://schemas.openxmlformats.org/markup-compatibility/2006" xmlns:aink="http://schemas.microsoft.com/office/drawing/2016/ink" xmlns:am3d="http://schemas.microsoft.com/office/drawing/2017/model3d" xmlns:o="urn:schemas-microsoft-com:office:office" xmlns:oel="http://schemas.microsoft.com/office/2019/extlst" xmlns:r="http://schemas.openxmlformats.org/officeDocument/2006/relationships" xmlns:m="http://schemas.openxmlformats.org/officeDocument/2006/math" xmlns:v="urn:schemas-microsoft-com:vml" xmlns:wp14="http://schemas.microsoft.com/office/word/2010/wordprocessingDrawing" xmlns:wp="http://schemas.openxmlformats.org/drawingml/2006/wordprocessingDrawing" xmlns:w10="urn:schemas-microsoft-com:office:word" xmlns:w="http://schemas.openxmlformats.org/wordprocessingml/2006/main" xmlns:w14="http://schemas.microsoft.com/office/word/2010/wordml" xmlns:w15="http://schemas.microsoft.com/office/word/2012/wordml" xmlns:w16cex="http://schemas.microsoft.com/office/word/2018/wordml/cex" xmlns:w16cid="http://schemas.microsoft.com/office/word/2016/wordml/cid" xmlns:w16="http://schemas.microsoft.com/office/word/2018/wordml" xmlns:w16sdtdh="http://schemas.microsoft.com/office/word/2020/wordml/sdtdatahash" xmlns:w16se="http://schemas.microsoft.com/office/word/2015/wordml/symex" xmlns:wpg="http://schemas.microsoft.com/office/word/2010/wordprocessingGroup" xmlns:wpi="http://schemas.microsoft.com/office/word/2010/wordprocessingInk" xmlns:wne="http://schemas.microsoft.com/office/word/2006/wordml" xmlns:wps="http://schemas.microsoft.com/office/word/2010/wordprocessingShape" mc:Ignorable="w14 w15 w16se w16cid w16 w16cex w16sdtdh wp14">
   <w:abstractNum w:abstractNumId="0" w15:restartNumberingAfterBreak="0">
     <w:nsid w:val="0FDB76AC"/>
     <w:multiLevelType w:val="multilevel"/>
@@ -1211,23 +1187,23 @@
       </w:rPr>
     </w:lvl>
   </w:abstractNum>
-  <w:num w:numId="1">
+  <w:num w:numId="1" w16cid:durableId="750657247">
     <w:abstractNumId w:val="1"/>
   </w:num>
-  <w:num w:numId="2">
+  <w:num w:numId="2" w16cid:durableId="927929349">
     <w:abstractNumId w:val="2"/>
   </w:num>
-  <w:num w:numId="3">
+  <w:num w:numId="3" w16cid:durableId="1275594560">
     <w:abstractNumId w:val="0"/>
   </w:num>
-  <w:num w:numId="4">
+  <w:num w:numId="4" w16cid:durableId="443111015">
     <w:abstractNumId w:val="3"/>
   </w:num>
 </w:numbering>
 </file>
 
 <file path=word/styles.xml><?xml version="1.0" encoding="utf-8"?>
-<w:styles xmlns:mc="http://schemas.openxmlformats.org/markup-compatibility/2006" xmlns:r="http://schemas.openxmlformats.org/officeDocument/2006/relationships" xmlns:w="http://schemas.openxmlformats.org/wordprocessingml/2006/main" xmlns:w14="http://schemas.microsoft.com/office/word/2010/wordml" xmlns:w15="http://schemas.microsoft.com/office/word/2012/wordml" xmlns:w16cid="http://schemas.microsoft.com/office/word/2016/wordml/cid" xmlns:w16se="http://schemas.microsoft.com/office/word/2015/wordml/symex" mc:Ignorable="w14 w15 w16se w16cid">
+<w:styles xmlns:mc="http://schemas.openxmlformats.org/markup-compatibility/2006" xmlns:r="http://schemas.openxmlformats.org/officeDocument/2006/relationships" xmlns:w="http://schemas.openxmlformats.org/wordprocessingml/2006/main" xmlns:w14="http://schemas.microsoft.com/office/word/2010/wordml" xmlns:w15="http://schemas.microsoft.com/office/word/2012/wordml" xmlns:w16cex="http://schemas.microsoft.com/office/word/2018/wordml/cex" xmlns:w16cid="http://schemas.microsoft.com/office/word/2016/wordml/cid" xmlns:w16="http://schemas.microsoft.com/office/word/2018/wordml" xmlns:w16sdtdh="http://schemas.microsoft.com/office/word/2020/wordml/sdtdatahash" xmlns:w16se="http://schemas.microsoft.com/office/word/2015/wordml/symex" mc:Ignorable="w14 w15 w16se w16cid w16 w16cex w16sdtdh">
   <w:docDefaults>
     <w:rPrDefault>
       <w:rPr>

</xml_diff>

<commit_message>
word report fixed and improved
</commit_message>
<xml_diff>
--- a/evidence/word/template/template_evidencias.docx
+++ b/evidence/word/template/template_evidencias.docx
@@ -37,7 +37,7 @@
                 <w:sz w:val="28"/>
                 <w:szCs w:val="28"/>
               </w:rPr>
-              <w:t xml:space="preserve">Framework - </w:t>
+              <w:t>&lt;</w:t>
             </w:r>
             <w:proofErr w:type="spellStart"/>
             <w:r>
@@ -45,9 +45,16 @@
                 <w:sz w:val="28"/>
                 <w:szCs w:val="28"/>
               </w:rPr>
-              <w:t>Evidence</w:t>
+              <w:t>scenario_name</w:t>
             </w:r>
             <w:proofErr w:type="spellEnd"/>
+            <w:r>
+              <w:rPr>
+                <w:sz w:val="28"/>
+                <w:szCs w:val="28"/>
+              </w:rPr>
+              <w:t>&gt;</w:t>
+            </w:r>
           </w:p>
         </w:tc>
       </w:tr>
@@ -63,12 +70,21 @@
                 <w:sz w:val="20"/>
               </w:rPr>
             </w:pPr>
+            <w:proofErr w:type="spellStart"/>
             <w:r>
               <w:rPr>
                 <w:b/>
                 <w:sz w:val="20"/>
               </w:rPr>
-              <w:t>Ambiente:</w:t>
+              <w:t>Enviroment</w:t>
+            </w:r>
+            <w:proofErr w:type="spellEnd"/>
+            <w:r>
+              <w:rPr>
+                <w:b/>
+                <w:sz w:val="20"/>
+              </w:rPr>
+              <w:t>:</w:t>
             </w:r>
           </w:p>
         </w:tc>
@@ -86,7 +102,21 @@
               <w:rPr>
                 <w:rFonts w:cstheme="minorHAnsi"/>
               </w:rPr>
-              <w:t>&lt;ambiente&gt;</w:t>
+              <w:t>&lt;</w:t>
+            </w:r>
+            <w:proofErr w:type="spellStart"/>
+            <w:r>
+              <w:rPr>
+                <w:rFonts w:cstheme="minorHAnsi"/>
+              </w:rPr>
+              <w:t>env</w:t>
+            </w:r>
+            <w:proofErr w:type="spellEnd"/>
+            <w:r>
+              <w:rPr>
+                <w:rFonts w:cstheme="minorHAnsi"/>
+              </w:rPr>
+              <w:t>&gt;</w:t>
             </w:r>
           </w:p>
         </w:tc>
@@ -124,15 +154,24 @@
               <w:rPr>
                 <w:rFonts w:cstheme="minorHAnsi"/>
               </w:rPr>
-              <w:t>&lt;data&gt;</w:t>
+              <w:t>&lt;dat</w:t>
+            </w:r>
+            <w:r>
+              <w:rPr>
+                <w:rFonts w:cstheme="minorHAnsi"/>
+              </w:rPr>
+              <w:t>e</w:t>
+            </w:r>
+            <w:r>
+              <w:rPr>
+                <w:rFonts w:cstheme="minorHAnsi"/>
+              </w:rPr>
+              <w:t>&gt;</w:t>
             </w:r>
           </w:p>
         </w:tc>
       </w:tr>
       <w:tr>
-        <w:trPr>
-          <w:trHeight w:val="216"/>
-        </w:trPr>
         <w:tc>
           <w:tcPr>
             <w:tcW w:w="2548" w:type="dxa"/>
@@ -144,12 +183,21 @@
                 <w:sz w:val="20"/>
               </w:rPr>
             </w:pPr>
+            <w:proofErr w:type="spellStart"/>
             <w:r>
               <w:rPr>
                 <w:b/>
                 <w:sz w:val="20"/>
               </w:rPr>
-              <w:t>ID + Nome CT:</w:t>
+              <w:t>Tags</w:t>
+            </w:r>
+            <w:proofErr w:type="spellEnd"/>
+            <w:r>
+              <w:rPr>
+                <w:b/>
+                <w:sz w:val="20"/>
+              </w:rPr>
+              <w:t>:</w:t>
             </w:r>
           </w:p>
         </w:tc>
@@ -185,7 +233,7 @@
                 <w:szCs w:val="18"/>
                 <w:lang w:eastAsia="pt-BR"/>
               </w:rPr>
-              <w:t>id_nomeCT</w:t>
+              <w:t>tags</w:t>
             </w:r>
             <w:proofErr w:type="spellEnd"/>
             <w:r>
@@ -218,7 +266,7 @@
                 <w:b/>
                 <w:sz w:val="20"/>
               </w:rPr>
-              <w:t>Tags</w:t>
+              <w:t>Scenario</w:t>
             </w:r>
             <w:proofErr w:type="spellEnd"/>
             <w:r>
@@ -226,7 +274,7 @@
                 <w:b/>
                 <w:sz w:val="20"/>
               </w:rPr>
-              <w:t>:</w:t>
+              <w:t xml:space="preserve"> Status:</w:t>
             </w:r>
           </w:p>
         </w:tc>
@@ -237,40 +285,27 @@
           </w:tcPr>
           <w:p>
             <w:pPr>
-              <w:shd w:val="clear" w:color="auto" w:fill="FFFFFF"/>
-              <w:rPr>
-                <w:rFonts w:eastAsia="Times New Roman" w:cstheme="minorHAnsi"/>
+              <w:rPr>
                 <w:sz w:val="18"/>
-                <w:szCs w:val="18"/>
-                <w:lang w:eastAsia="pt-BR"/>
               </w:rPr>
             </w:pPr>
             <w:r>
               <w:rPr>
-                <w:rFonts w:eastAsia="Times New Roman" w:cstheme="minorHAnsi"/>
                 <w:sz w:val="18"/>
-                <w:szCs w:val="18"/>
-                <w:lang w:eastAsia="pt-BR"/>
               </w:rPr>
               <w:t>&lt;</w:t>
             </w:r>
             <w:proofErr w:type="spellStart"/>
             <w:r>
               <w:rPr>
-                <w:rFonts w:eastAsia="Times New Roman" w:cstheme="minorHAnsi"/>
                 <w:sz w:val="18"/>
-                <w:szCs w:val="18"/>
-                <w:lang w:eastAsia="pt-BR"/>
-              </w:rPr>
-              <w:t>tags</w:t>
+              </w:rPr>
+              <w:t>scenario_status</w:t>
             </w:r>
             <w:proofErr w:type="spellEnd"/>
             <w:r>
               <w:rPr>
-                <w:rFonts w:eastAsia="Times New Roman" w:cstheme="minorHAnsi"/>
                 <w:sz w:val="18"/>
-                <w:szCs w:val="18"/>
-                <w:lang w:eastAsia="pt-BR"/>
               </w:rPr>
               <w:t>&gt;</w:t>
             </w:r>
@@ -294,47 +329,6 @@
                 <w:b/>
                 <w:sz w:val="20"/>
               </w:rPr>
-              <w:t>Resultado Obtido:</w:t>
-            </w:r>
-          </w:p>
-        </w:tc>
-        <w:tc>
-          <w:tcPr>
-            <w:tcW w:w="8367" w:type="dxa"/>
-            <w:gridSpan w:val="5"/>
-          </w:tcPr>
-          <w:p>
-            <w:pPr>
-              <w:rPr>
-                <w:sz w:val="18"/>
-              </w:rPr>
-            </w:pPr>
-            <w:r>
-              <w:rPr>
-                <w:sz w:val="18"/>
-              </w:rPr>
-              <w:t>&lt;resultado_obtido&gt;</w:t>
-            </w:r>
-          </w:p>
-        </w:tc>
-      </w:tr>
-      <w:tr>
-        <w:tc>
-          <w:tcPr>
-            <w:tcW w:w="2548" w:type="dxa"/>
-          </w:tcPr>
-          <w:p>
-            <w:pPr>
-              <w:rPr>
-                <w:b/>
-                <w:sz w:val="20"/>
-              </w:rPr>
-            </w:pPr>
-            <w:r>
-              <w:rPr>
-                <w:b/>
-                <w:sz w:val="20"/>
-              </w:rPr>
               <w:t>Executor:</w:t>
             </w:r>
           </w:p>
@@ -354,7 +348,21 @@
               <w:rPr>
                 <w:sz w:val="18"/>
               </w:rPr>
-              <w:t>&lt;executor&gt;</w:t>
+              <w:t>&lt;</w:t>
+            </w:r>
+            <w:proofErr w:type="spellStart"/>
+            <w:r>
+              <w:rPr>
+                <w:sz w:val="18"/>
+              </w:rPr>
+              <w:t>executioner</w:t>
+            </w:r>
+            <w:proofErr w:type="spellEnd"/>
+            <w:r>
+              <w:rPr>
+                <w:sz w:val="18"/>
+              </w:rPr>
+              <w:t>&gt;</w:t>
             </w:r>
           </w:p>
         </w:tc>
@@ -411,20 +419,6 @@
       </w:tr>
     </w:tbl>
     <w:p/>
-    <w:p/>
-    <w:p/>
-    <w:p/>
-    <w:p/>
-    <w:p/>
-    <w:p/>
-    <w:p/>
-    <w:p/>
-    <w:p/>
-    <w:p>
-      <w:pPr>
-        <w:jc w:val="center"/>
-      </w:pPr>
-    </w:p>
     <w:sectPr>
       <w:headerReference w:type="default" r:id="rId8"/>
       <w:footerReference w:type="default" r:id="rId9"/>

</xml_diff>

<commit_message>
correcao report e pipeline
</commit_message>
<xml_diff>
--- a/evidence/word/template/template_evidencias.docx
+++ b/evidence/word/template/template_evidencias.docx
@@ -36,13 +36,6 @@
                 <w:szCs w:val="28"/>
               </w:rPr>
             </w:pPr>
-            <w:r>
-              <w:rPr>
-                <w:sz w:val="28"/>
-                <w:szCs w:val="28"/>
-              </w:rPr>
-              <w:t>&lt;</w:t>
-            </w:r>
             <w:proofErr w:type="spellStart"/>
             <w:r>
               <w:rPr>
@@ -52,13 +45,6 @@
               <w:t>scenario_name</w:t>
             </w:r>
             <w:proofErr w:type="spellEnd"/>
-            <w:r>
-              <w:rPr>
-                <w:sz w:val="28"/>
-                <w:szCs w:val="28"/>
-              </w:rPr>
-              <w:t>&gt;</w:t>
-            </w:r>
           </w:p>
         </w:tc>
       </w:tr>
@@ -100,14 +86,9 @@
             <w:pPr>
               <w:rPr>
                 <w:rFonts w:cstheme="minorHAnsi"/>
+                <w:u w:val="single"/>
               </w:rPr>
             </w:pPr>
-            <w:r>
-              <w:rPr>
-                <w:rFonts w:cstheme="minorHAnsi"/>
-              </w:rPr>
-              <w:t>&lt;</w:t>
-            </w:r>
             <w:proofErr w:type="spellStart"/>
             <w:r>
               <w:rPr>
@@ -116,12 +97,6 @@
               <w:t>env</w:t>
             </w:r>
             <w:proofErr w:type="spellEnd"/>
-            <w:r>
-              <w:rPr>
-                <w:rFonts w:cstheme="minorHAnsi"/>
-              </w:rPr>
-              <w:t>&gt;</w:t>
-            </w:r>
           </w:p>
         </w:tc>
         <w:tc>
@@ -158,19 +133,13 @@
               <w:rPr>
                 <w:rFonts w:cstheme="minorHAnsi"/>
               </w:rPr>
-              <w:t>&lt;dat</w:t>
+              <w:t>dat</w:t>
             </w:r>
             <w:r>
               <w:rPr>
                 <w:rFonts w:cstheme="minorHAnsi"/>
               </w:rPr>
               <w:t>e</w:t>
-            </w:r>
-            <w:r>
-              <w:rPr>
-                <w:rFonts w:cstheme="minorHAnsi"/>
-              </w:rPr>
-              <w:t>&gt;</w:t>
             </w:r>
           </w:p>
         </w:tc>
@@ -220,29 +189,22 @@
                 <w:lang w:eastAsia="pt-BR"/>
               </w:rPr>
             </w:pPr>
+            <w:proofErr w:type="spellStart"/>
             <w:r>
               <w:rPr>
                 <w:rFonts w:eastAsia="Times New Roman" w:cstheme="minorHAnsi"/>
                 <w:lang w:eastAsia="pt-BR"/>
               </w:rPr>
-              <w:t>&lt;</w:t>
+              <w:t>T</w:t>
             </w:r>
-            <w:proofErr w:type="spellStart"/>
             <w:r>
               <w:rPr>
                 <w:rFonts w:eastAsia="Times New Roman" w:cstheme="minorHAnsi"/>
                 <w:lang w:eastAsia="pt-BR"/>
               </w:rPr>
-              <w:t>tags</w:t>
+              <w:t>ags</w:t>
             </w:r>
             <w:proofErr w:type="spellEnd"/>
-            <w:r>
-              <w:rPr>
-                <w:rFonts w:eastAsia="Times New Roman" w:cstheme="minorHAnsi"/>
-                <w:lang w:eastAsia="pt-BR"/>
-              </w:rPr>
-              <w:t>&gt;</w:t>
-            </w:r>
           </w:p>
         </w:tc>
       </w:tr>
@@ -287,12 +249,6 @@
                 <w:sz w:val="18"/>
               </w:rPr>
             </w:pPr>
-            <w:r>
-              <w:rPr>
-                <w:szCs w:val="28"/>
-              </w:rPr>
-              <w:t>&lt;</w:t>
-            </w:r>
             <w:proofErr w:type="spellStart"/>
             <w:r>
               <w:rPr>
@@ -301,12 +257,6 @@
               <w:t>scenario_status</w:t>
             </w:r>
             <w:proofErr w:type="spellEnd"/>
-            <w:r>
-              <w:rPr>
-                <w:szCs w:val="28"/>
-              </w:rPr>
-              <w:t>&gt;</w:t>
-            </w:r>
           </w:p>
         </w:tc>
       </w:tr>
@@ -342,12 +292,6 @@
                 <w:sz w:val="18"/>
               </w:rPr>
             </w:pPr>
-            <w:r>
-              <w:rPr>
-                <w:szCs w:val="28"/>
-              </w:rPr>
-              <w:t>&lt;</w:t>
-            </w:r>
             <w:proofErr w:type="spellStart"/>
             <w:r>
               <w:rPr>
@@ -356,12 +300,6 @@
               <w:t>executioner</w:t>
             </w:r>
             <w:proofErr w:type="spellEnd"/>
-            <w:r>
-              <w:rPr>
-                <w:szCs w:val="28"/>
-              </w:rPr>
-              <w:t>&gt;</w:t>
-            </w:r>
           </w:p>
         </w:tc>
         <w:tc>
@@ -392,12 +330,6 @@
                 <w:sz w:val="18"/>
               </w:rPr>
             </w:pPr>
-            <w:r>
-              <w:rPr>
-                <w:sz w:val="18"/>
-              </w:rPr>
-              <w:t>&lt;</w:t>
-            </w:r>
             <w:proofErr w:type="spellStart"/>
             <w:r>
               <w:rPr>
@@ -406,12 +338,6 @@
               <w:t>sp</w:t>
             </w:r>
             <w:proofErr w:type="spellEnd"/>
-            <w:r>
-              <w:rPr>
-                <w:sz w:val="18"/>
-              </w:rPr>
-              <w:t>&gt;</w:t>
-            </w:r>
           </w:p>
         </w:tc>
       </w:tr>

</xml_diff>

<commit_message>
Report word fixed, Yaml reader added, cucumber Report fixed
</commit_message>
<xml_diff>
--- a/evidence/word/template/template_evidencias.docx
+++ b/evidence/word/template/template_evidencias.docx
@@ -37,23 +37,7 @@
                 <w:sz w:val="28"/>
                 <w:szCs w:val="28"/>
               </w:rPr>
-              <w:t>&lt;</w:t>
-            </w:r>
-            <w:proofErr w:type="spellStart"/>
-            <w:r>
-              <w:rPr>
-                <w:sz w:val="28"/>
-                <w:szCs w:val="28"/>
-              </w:rPr>
-              <w:t>scenario_name</w:t>
-            </w:r>
-            <w:proofErr w:type="spellEnd"/>
-            <w:r>
-              <w:rPr>
-                <w:sz w:val="28"/>
-                <w:szCs w:val="28"/>
-              </w:rPr>
-              <w:t>&gt;</w:t>
+              <w:t>01</w:t>
             </w:r>
           </w:p>
         </w:tc>
@@ -70,21 +54,12 @@
                 <w:sz w:val="20"/>
               </w:rPr>
             </w:pPr>
-            <w:proofErr w:type="spellStart"/>
             <w:r>
               <w:rPr>
                 <w:b/>
                 <w:sz w:val="20"/>
               </w:rPr>
-              <w:t>Enviroment</w:t>
-            </w:r>
-            <w:proofErr w:type="spellEnd"/>
-            <w:r>
-              <w:rPr>
-                <w:b/>
-                <w:sz w:val="20"/>
-              </w:rPr>
-              <w:t>:</w:t>
+              <w:t>Environment:</w:t>
             </w:r>
           </w:p>
         </w:tc>
@@ -102,21 +77,7 @@
               <w:rPr>
                 <w:rFonts w:cstheme="minorHAnsi"/>
               </w:rPr>
-              <w:t>&lt;</w:t>
-            </w:r>
-            <w:proofErr w:type="spellStart"/>
-            <w:r>
-              <w:rPr>
-                <w:rFonts w:cstheme="minorHAnsi"/>
-              </w:rPr>
-              <w:t>env</w:t>
-            </w:r>
-            <w:proofErr w:type="spellEnd"/>
-            <w:r>
-              <w:rPr>
-                <w:rFonts w:cstheme="minorHAnsi"/>
-              </w:rPr>
-              <w:t>&gt;</w:t>
+              <w:t>02</w:t>
             </w:r>
           </w:p>
         </w:tc>
@@ -128,14 +89,21 @@
             <w:pPr>
               <w:rPr>
                 <w:rFonts w:cstheme="minorHAnsi"/>
+                <w:b/>
+                <w:bCs/>
+                <w:sz w:val="20"/>
+                <w:szCs w:val="20"/>
               </w:rPr>
             </w:pPr>
             <w:r>
               <w:rPr>
+                <w:rFonts w:cstheme="minorHAnsi"/>
                 <w:b/>
+                <w:bCs/>
                 <w:sz w:val="20"/>
-              </w:rPr>
-              <w:t>Data Teste:</w:t>
+                <w:szCs w:val="20"/>
+              </w:rPr>
+              <w:t>DateTest:</w:t>
             </w:r>
           </w:p>
         </w:tc>
@@ -154,19 +122,7 @@
               <w:rPr>
                 <w:rFonts w:cstheme="minorHAnsi"/>
               </w:rPr>
-              <w:t>&lt;dat</w:t>
-            </w:r>
-            <w:r>
-              <w:rPr>
-                <w:rFonts w:cstheme="minorHAnsi"/>
-              </w:rPr>
-              <w:t>e</w:t>
-            </w:r>
-            <w:r>
-              <w:rPr>
-                <w:rFonts w:cstheme="minorHAnsi"/>
-              </w:rPr>
-              <w:t>&gt;</w:t>
+              <w:t>03</w:t>
             </w:r>
           </w:p>
         </w:tc>
@@ -183,21 +139,12 @@
                 <w:sz w:val="20"/>
               </w:rPr>
             </w:pPr>
-            <w:proofErr w:type="spellStart"/>
             <w:r>
               <w:rPr>
                 <w:b/>
                 <w:sz w:val="20"/>
               </w:rPr>
-              <w:t>Tags</w:t>
-            </w:r>
-            <w:proofErr w:type="spellEnd"/>
-            <w:r>
-              <w:rPr>
-                <w:b/>
-                <w:sz w:val="20"/>
-              </w:rPr>
-              <w:t>:</w:t>
+              <w:t>Tags:</w:t>
             </w:r>
           </w:p>
         </w:tc>
@@ -211,39 +158,15 @@
               <w:shd w:val="clear" w:color="auto" w:fill="FFFFFF"/>
               <w:rPr>
                 <w:rFonts w:eastAsia="Times New Roman" w:cstheme="minorHAnsi"/>
-                <w:sz w:val="18"/>
-                <w:szCs w:val="18"/>
                 <w:lang w:eastAsia="pt-BR"/>
               </w:rPr>
             </w:pPr>
             <w:r>
               <w:rPr>
                 <w:rFonts w:eastAsia="Times New Roman" w:cstheme="minorHAnsi"/>
-                <w:sz w:val="18"/>
-                <w:szCs w:val="18"/>
                 <w:lang w:eastAsia="pt-BR"/>
               </w:rPr>
-              <w:t>&lt;</w:t>
-            </w:r>
-            <w:proofErr w:type="spellStart"/>
-            <w:r>
-              <w:rPr>
-                <w:rFonts w:eastAsia="Times New Roman" w:cstheme="minorHAnsi"/>
-                <w:sz w:val="18"/>
-                <w:szCs w:val="18"/>
-                <w:lang w:eastAsia="pt-BR"/>
-              </w:rPr>
-              <w:t>tags</w:t>
-            </w:r>
-            <w:proofErr w:type="spellEnd"/>
-            <w:r>
-              <w:rPr>
-                <w:rFonts w:eastAsia="Times New Roman" w:cstheme="minorHAnsi"/>
-                <w:sz w:val="18"/>
-                <w:szCs w:val="18"/>
-                <w:lang w:eastAsia="pt-BR"/>
-              </w:rPr>
-              <w:t>&gt;</w:t>
+              <w:t>04</w:t>
             </w:r>
           </w:p>
         </w:tc>
@@ -260,21 +183,12 @@
                 <w:sz w:val="20"/>
               </w:rPr>
             </w:pPr>
-            <w:proofErr w:type="spellStart"/>
             <w:r>
               <w:rPr>
                 <w:b/>
                 <w:sz w:val="20"/>
               </w:rPr>
-              <w:t>Scenario</w:t>
-            </w:r>
-            <w:proofErr w:type="spellEnd"/>
-            <w:r>
-              <w:rPr>
-                <w:b/>
-                <w:sz w:val="20"/>
-              </w:rPr>
-              <w:t xml:space="preserve"> Status:</w:t>
+              <w:t>ScenarioStatus:</w:t>
             </w:r>
           </w:p>
         </w:tc>
@@ -286,28 +200,14 @@
           <w:p>
             <w:pPr>
               <w:rPr>
-                <w:sz w:val="18"/>
+                <w:szCs w:val="28"/>
               </w:rPr>
             </w:pPr>
             <w:r>
               <w:rPr>
-                <w:sz w:val="18"/>
-              </w:rPr>
-              <w:t>&lt;</w:t>
-            </w:r>
-            <w:proofErr w:type="spellStart"/>
-            <w:r>
-              <w:rPr>
-                <w:sz w:val="18"/>
-              </w:rPr>
-              <w:t>scenario_status</w:t>
-            </w:r>
-            <w:proofErr w:type="spellEnd"/>
-            <w:r>
-              <w:rPr>
-                <w:sz w:val="18"/>
-              </w:rPr>
-              <w:t>&gt;</w:t>
+                <w:szCs w:val="28"/>
+              </w:rPr>
+              <w:t>05</w:t>
             </w:r>
           </w:p>
         </w:tc>
@@ -329,7 +229,7 @@
                 <w:b/>
                 <w:sz w:val="20"/>
               </w:rPr>
-              <w:t>Executor:</w:t>
+              <w:t>Executioner:</w:t>
             </w:r>
           </w:p>
         </w:tc>
@@ -341,28 +241,14 @@
           <w:p>
             <w:pPr>
               <w:rPr>
-                <w:sz w:val="18"/>
+                <w:szCs w:val="28"/>
               </w:rPr>
             </w:pPr>
             <w:r>
               <w:rPr>
-                <w:sz w:val="18"/>
-              </w:rPr>
-              <w:t>&lt;</w:t>
-            </w:r>
-            <w:proofErr w:type="spellStart"/>
-            <w:r>
-              <w:rPr>
-                <w:sz w:val="18"/>
-              </w:rPr>
-              <w:t>executioner</w:t>
-            </w:r>
-            <w:proofErr w:type="spellEnd"/>
-            <w:r>
-              <w:rPr>
-                <w:sz w:val="18"/>
-              </w:rPr>
-              <w:t>&gt;</w:t>
+                <w:szCs w:val="28"/>
+              </w:rPr>
+              <w:t>06</w:t>
             </w:r>
           </w:p>
         </w:tc>
@@ -373,12 +259,17 @@
           <w:p>
             <w:pPr>
               <w:rPr>
+                <w:b/>
+                <w:bCs/>
                 <w:sz w:val="18"/>
               </w:rPr>
             </w:pPr>
             <w:r>
               <w:rPr>
-                <w:sz w:val="18"/>
+                <w:b/>
+                <w:bCs/>
+                <w:sz w:val="20"/>
+                <w:szCs w:val="24"/>
               </w:rPr>
               <w:t>Sprint:</w:t>
             </w:r>
@@ -391,28 +282,14 @@
           <w:p>
             <w:pPr>
               <w:rPr>
-                <w:sz w:val="18"/>
+                <w:szCs w:val="28"/>
               </w:rPr>
             </w:pPr>
             <w:r>
               <w:rPr>
-                <w:sz w:val="18"/>
-              </w:rPr>
-              <w:t>&lt;</w:t>
-            </w:r>
-            <w:proofErr w:type="spellStart"/>
-            <w:r>
-              <w:rPr>
-                <w:sz w:val="18"/>
-              </w:rPr>
-              <w:t>sp</w:t>
-            </w:r>
-            <w:proofErr w:type="spellEnd"/>
-            <w:r>
-              <w:rPr>
-                <w:sz w:val="18"/>
-              </w:rPr>
-              <w:t>&gt;</w:t>
+                <w:szCs w:val="28"/>
+              </w:rPr>
+              <w:t>07</w:t>
             </w:r>
           </w:p>
         </w:tc>
@@ -2060,7 +1937,7 @@
 </file>
 
 <file path=customXml/itemProps1.xml><?xml version="1.0" encoding="utf-8"?>
-<ds:datastoreItem xmlns:ds="http://schemas.openxmlformats.org/officeDocument/2006/customXml" ds:itemID="{69709E2B-AF5F-B048-8798-40D56A0754A9}">
+<ds:datastoreItem xmlns:ds="http://schemas.openxmlformats.org/officeDocument/2006/customXml" ds:itemID="{A483E7F2-C1F4-4D37-A40B-28BE4DC821EC}">
   <ds:schemaRefs>
     <ds:schemaRef ds:uri="http://schemas.openxmlformats.org/officeDocument/2006/bibliography"/>
   </ds:schemaRefs>

</xml_diff>